<commit_message>
reestruturação dos requerimentos de férias
</commit_message>
<xml_diff>
--- a/data/reproferias-btl.docx
+++ b/data/reproferias-btl.docx
@@ -1118,7 +1118,21 @@
                 <w:sz w:val="24"/>
                 <w:szCs w:val="24"/>
               </w:rPr>
-              <w:t xml:space="preserve"> no calendário DP/PMDF, sejam gozadas no mês </w:t>
+              <w:t xml:space="preserve"> no calendário DP/PMDF, sejam gozadas no mês</w:t>
+            </w:r>
+            <w:r>
+              <w:rPr>
+                <w:sz w:val="24"/>
+                <w:szCs w:val="24"/>
+              </w:rPr>
+              <w:t xml:space="preserve"> de</w:t>
+            </w:r>
+            <w:r>
+              <w:rPr>
+                <w:sz w:val="24"/>
+                <w:szCs w:val="24"/>
+              </w:rPr>
+              <w:t xml:space="preserve"> </w:t>
             </w:r>
             <w:r>
               <w:rPr>
@@ -1330,14 +1344,27 @@
             <w:r>
               <w:t xml:space="preserve">Candangolândia-DF, </w:t>
             </w:r>
-            <w:fldSimple w:instr=" MERGEFIELD  dataAtual  \* MERGEFORMAT ">
-              <w:r>
-                <w:rPr>
-                  <w:noProof/>
-                </w:rPr>
-                <w:t>«dataAtual»</w:t>
-              </w:r>
-            </w:fldSimple>
+            <w:r>
+              <w:fldChar w:fldCharType="begin"/>
+            </w:r>
+            <w:r>
+              <w:instrText xml:space="preserve"> MERGEFIELD  dataAtual  \* MERGEFORMAT </w:instrText>
+            </w:r>
+            <w:r>
+              <w:fldChar w:fldCharType="separate"/>
+            </w:r>
+            <w:r>
+              <w:rPr>
+                <w:noProof/>
+              </w:rPr>
+              <w:t>«dataAtual»</w:t>
+            </w:r>
+            <w:r>
+              <w:rPr>
+                <w:noProof/>
+              </w:rPr>
+              <w:fldChar w:fldCharType="end"/>
+            </w:r>
           </w:p>
         </w:tc>
         <w:tc>
@@ -1776,17 +1803,26 @@
           </w:p>
           <w:p>
             <w:pPr>
-              <w:rPr>
-                <w:sz w:val="24"/>
-                <w:szCs w:val="24"/>
-              </w:rPr>
-            </w:pPr>
-            <w:r>
-              <w:rPr>
-                <w:sz w:val="24"/>
-                <w:szCs w:val="24"/>
-              </w:rPr>
-              <w:t xml:space="preserve">Policiais de férias na Subunidade: </w:t>
+              <w:ind w:firstLine="142"/>
+              <w:rPr>
+                <w:sz w:val="24"/>
+                <w:szCs w:val="24"/>
+              </w:rPr>
+            </w:pPr>
+            <w:r>
+              <w:rPr>
+                <w:sz w:val="24"/>
+                <w:szCs w:val="24"/>
+              </w:rPr>
+              <w:t xml:space="preserve">Policiais de </w:t>
+            </w:r>
+            <w:bookmarkStart w:id="0" w:name="_GoBack"/>
+            <w:r>
+              <w:rPr>
+                <w:sz w:val="24"/>
+                <w:szCs w:val="24"/>
+              </w:rPr>
+              <w:t xml:space="preserve">férias na Subunidade: </w:t>
             </w:r>
             <w:r>
               <w:rPr>
@@ -1877,17 +1913,26 @@
           </w:p>
           <w:p>
             <w:pPr>
-              <w:rPr>
-                <w:sz w:val="24"/>
-                <w:szCs w:val="24"/>
-              </w:rPr>
-            </w:pPr>
-            <w:r>
-              <w:rPr>
-                <w:sz w:val="24"/>
-                <w:szCs w:val="24"/>
-              </w:rPr>
-              <w:t xml:space="preserve">Policiais de férias no Batalhão: </w:t>
+              <w:ind w:firstLine="142"/>
+              <w:rPr>
+                <w:sz w:val="24"/>
+                <w:szCs w:val="24"/>
+              </w:rPr>
+            </w:pPr>
+            <w:r>
+              <w:rPr>
+                <w:sz w:val="24"/>
+                <w:szCs w:val="24"/>
+              </w:rPr>
+              <w:t>Policiais de fér</w:t>
+            </w:r>
+            <w:bookmarkEnd w:id="0"/>
+            <w:r>
+              <w:rPr>
+                <w:sz w:val="24"/>
+                <w:szCs w:val="24"/>
+              </w:rPr>
+              <w:t xml:space="preserve">ias no Batalhão: </w:t>
             </w:r>
             <w:r>
               <w:rPr>
@@ -2446,27 +2491,53 @@
                   <w:pPr>
                     <w:jc w:val="center"/>
                   </w:pPr>
-                  <w:fldSimple w:instr=" MERGEFIELD  chefeNgp  \* MERGEFORMAT ">
-                    <w:r>
-                      <w:rPr>
-                        <w:noProof/>
-                      </w:rPr>
-                      <w:t>«chefeNgp»</w:t>
-                    </w:r>
-                  </w:fldSimple>
+                  <w:r>
+                    <w:fldChar w:fldCharType="begin"/>
+                  </w:r>
+                  <w:r>
+                    <w:instrText xml:space="preserve"> MERGEFIELD  chefeNgp  \* MERGEFORMAT </w:instrText>
+                  </w:r>
+                  <w:r>
+                    <w:fldChar w:fldCharType="separate"/>
+                  </w:r>
+                  <w:r>
+                    <w:rPr>
+                      <w:noProof/>
+                    </w:rPr>
+                    <w:t>«chefeNgp»</w:t>
+                  </w:r>
+                  <w:r>
+                    <w:rPr>
+                      <w:noProof/>
+                    </w:rPr>
+                    <w:fldChar w:fldCharType="end"/>
+                  </w:r>
                 </w:p>
                 <w:p>
                   <w:pPr>
                     <w:jc w:val="center"/>
                   </w:pPr>
-                  <w:fldSimple w:instr=" MERGEFIELD  funcaoChefeNgp  \* MERGEFORMAT ">
-                    <w:r>
-                      <w:rPr>
-                        <w:noProof/>
-                      </w:rPr>
-                      <w:t>«funcaoChefeNgp»</w:t>
-                    </w:r>
-                  </w:fldSimple>
+                  <w:r>
+                    <w:fldChar w:fldCharType="begin"/>
+                  </w:r>
+                  <w:r>
+                    <w:instrText xml:space="preserve"> MERGEFIELD  funcaoChefeNgp  \* MERGEFORMAT </w:instrText>
+                  </w:r>
+                  <w:r>
+                    <w:fldChar w:fldCharType="separate"/>
+                  </w:r>
+                  <w:r>
+                    <w:rPr>
+                      <w:noProof/>
+                    </w:rPr>
+                    <w:t>«funcaoChefeNgp»</w:t>
+                  </w:r>
+                  <w:r>
+                    <w:rPr>
+                      <w:noProof/>
+                    </w:rPr>
+                    <w:fldChar w:fldCharType="end"/>
+                  </w:r>
                 </w:p>
               </w:tc>
             </w:tr>
@@ -2614,51 +2685,7 @@
                 <w:sz w:val="24"/>
                 <w:szCs w:val="24"/>
               </w:rPr>
-              <w:t>2 - ______________________________________</w:t>
-            </w:r>
-            <w:r>
-              <w:rPr>
-                <w:sz w:val="24"/>
-                <w:szCs w:val="24"/>
-              </w:rPr>
-              <w:t>_______________</w:t>
-            </w:r>
-            <w:r>
-              <w:rPr>
-                <w:sz w:val="24"/>
-                <w:szCs w:val="24"/>
-              </w:rPr>
-              <w:t>______________________</w:t>
-            </w:r>
-            <w:r>
-              <w:rPr>
-                <w:sz w:val="24"/>
-                <w:szCs w:val="24"/>
-              </w:rPr>
-              <w:t>_______</w:t>
-            </w:r>
-          </w:p>
-          <w:p>
-            <w:pPr>
-              <w:spacing w:line="276" w:lineRule="auto"/>
-              <w:rPr>
-                <w:sz w:val="24"/>
-                <w:szCs w:val="24"/>
-              </w:rPr>
-            </w:pPr>
-            <w:r>
-              <w:rPr>
-                <w:sz w:val="24"/>
-                <w:szCs w:val="24"/>
-              </w:rPr>
-              <w:t xml:space="preserve">      ____________________________________________________________________________</w:t>
-            </w:r>
-            <w:r>
-              <w:rPr>
-                <w:sz w:val="24"/>
-                <w:szCs w:val="24"/>
-              </w:rPr>
-              <w:t>______</w:t>
+              <w:t>2 - __________________________________________________________________________________</w:t>
             </w:r>
           </w:p>
           <w:p>
@@ -2674,14 +2701,7 @@
                 <w:sz w:val="24"/>
                 <w:szCs w:val="24"/>
               </w:rPr>
-              <w:t xml:space="preserve">      ____________________________________________________________________________</w:t>
-            </w:r>
-            <w:r>
-              <w:rPr>
-                <w:sz w:val="24"/>
-                <w:szCs w:val="24"/>
-              </w:rPr>
-              <w:t>______</w:t>
+              <w:t xml:space="preserve">      __________________________________________________________________________________</w:t>
             </w:r>
           </w:p>
           <w:p>
@@ -2899,8 +2919,6 @@
               </w:rPr>
               <w:t>Sr. Comandante do BPMA.</w:t>
             </w:r>
-            <w:bookmarkStart w:id="0" w:name="_GoBack"/>
-            <w:bookmarkEnd w:id="0"/>
           </w:p>
           <w:p>
             <w:pPr>
@@ -2935,53 +2953,27 @@
             <w:pPr>
               <w:jc w:val="center"/>
             </w:pPr>
-            <w:r>
-              <w:fldChar w:fldCharType="begin"/>
-            </w:r>
-            <w:r>
-              <w:instrText xml:space="preserve"> MERGEFIELD  chefeSAd  \* MERGEFORMAT </w:instrText>
-            </w:r>
-            <w:r>
-              <w:fldChar w:fldCharType="separate"/>
-            </w:r>
-            <w:r>
-              <w:rPr>
-                <w:noProof/>
-              </w:rPr>
-              <w:t>«chefeSAd»</w:t>
-            </w:r>
-            <w:r>
-              <w:rPr>
-                <w:noProof/>
-              </w:rPr>
-              <w:fldChar w:fldCharType="end"/>
-            </w:r>
+            <w:fldSimple w:instr=" MERGEFIELD  chefeSAd  \* MERGEFORMAT ">
+              <w:r>
+                <w:rPr>
+                  <w:noProof/>
+                </w:rPr>
+                <w:t>«chefeSAd»</w:t>
+              </w:r>
+            </w:fldSimple>
           </w:p>
           <w:p>
             <w:pPr>
               <w:jc w:val="center"/>
             </w:pPr>
-            <w:r>
-              <w:fldChar w:fldCharType="begin"/>
-            </w:r>
-            <w:r>
-              <w:instrText xml:space="preserve"> MERGEFIELD  funcaoChefeSAd  \* MERGEFORMAT </w:instrText>
-            </w:r>
-            <w:r>
-              <w:fldChar w:fldCharType="separate"/>
-            </w:r>
-            <w:r>
-              <w:rPr>
-                <w:noProof/>
-              </w:rPr>
-              <w:t>«funcaoChefeSAd»</w:t>
-            </w:r>
-            <w:r>
-              <w:rPr>
-                <w:noProof/>
-              </w:rPr>
-              <w:fldChar w:fldCharType="end"/>
-            </w:r>
+            <w:fldSimple w:instr=" MERGEFIELD  funcaoChefeSAd  \* MERGEFORMAT ">
+              <w:r>
+                <w:rPr>
+                  <w:noProof/>
+                </w:rPr>
+                <w:t>«funcaoChefeSAd»</w:t>
+              </w:r>
+            </w:fldSimple>
           </w:p>
         </w:tc>
       </w:tr>
@@ -3228,7 +3220,6 @@
               </w:tc>
             </w:tr>
           </w:tbl>
-          <w:p/>
           <w:p>
             <w:pPr>
               <w:rPr>
@@ -4772,7 +4763,7 @@
 </file>
 
 <file path=customXml/itemProps1.xml><?xml version="1.0" encoding="utf-8"?>
-<ds:datastoreItem xmlns:ds="http://schemas.openxmlformats.org/officeDocument/2006/customXml" ds:itemID="{FB753EAA-9EAE-4A66-90D7-C40044D30E2C}">
+<ds:datastoreItem xmlns:ds="http://schemas.openxmlformats.org/officeDocument/2006/customXml" ds:itemID="{4A3DF250-10E2-4D26-BDA6-4CE38A4DF40C}">
   <ds:schemaRefs>
     <ds:schemaRef ds:uri="http://schemas.openxmlformats.org/officeDocument/2006/bibliography"/>
   </ds:schemaRefs>

</xml_diff>